<commit_message>
updated docx and pdf resume
</commit_message>
<xml_diff>
--- a/resume/AlanHamlett.docx
+++ b/resume/AlanHamlett.docx
@@ -71,38 +71,26 @@
               <w:t>972.284.9590</w:t>
             </w:r>
           </w:p>
-          <w:bookmarkStart w:id="0" w:name="_GoBack"/>
-          <w:bookmarkEnd w:id="0"/>
           <w:p>
             <w:pPr>
               <w:pStyle w:val="ContactDetails"/>
             </w:pPr>
-            <w:r>
-              <w:fldChar w:fldCharType="begin"/>
-            </w:r>
-            <w:r>
-              <w:instrText>HYPERLINK "mailto:alan.hamlett@gmail.com"</w:instrText>
-            </w:r>
-            <w:r>
-              <w:fldChar w:fldCharType="separate"/>
-            </w:r>
-            <w:r>
-              <w:rPr>
-                <w:rStyle w:val="Hyperlink"/>
-                <w:color w:val="7F7F7F" w:themeColor="text1" w:themeTint="80"/>
-                <w:u w:val="none"/>
-              </w:rPr>
-              <w:t>alan.hamlett@gmail.com</w:t>
-            </w:r>
-            <w:r>
-              <w:fldChar w:fldCharType="end"/>
-            </w:r>
+            <w:hyperlink r:id="rId9" w:history="1">
+              <w:r>
+                <w:rPr>
+                  <w:rStyle w:val="Hyperlink"/>
+                  <w:color w:val="7F7F7F" w:themeColor="text1" w:themeTint="80"/>
+                  <w:u w:val="none"/>
+                </w:rPr>
+                <w:t>alan.hamlett@gmail.com</w:t>
+              </w:r>
+            </w:hyperlink>
           </w:p>
           <w:p>
             <w:pPr>
               <w:pStyle w:val="ContactDetails"/>
             </w:pPr>
-            <w:hyperlink r:id="rId9" w:history="1">
+            <w:hyperlink r:id="rId10" w:history="1">
               <w:r>
                 <w:rPr>
                   <w:rStyle w:val="Hyperlink"/>
@@ -232,6 +220,7 @@
                   <w:docPart w:val="ED77F33F48F8C14A9659B36B0C4DF49F"/>
                 </w:placeholder>
               </w:sdtPr>
+              <w:sdtEndPr/>
               <w:sdtContent>
                 <w:r>
                   <w:t xml:space="preserve">Software Engineer - </w:t>
@@ -260,6 +249,7 @@
                 <w:docPart w:val="B61394484FC2BE4790A98F22579B1200"/>
               </w:placeholder>
             </w:sdtPr>
+            <w:sdtEndPr/>
             <w:sdtContent>
               <w:p>
                 <w:pPr>
@@ -277,9 +267,6 @@
                 </w:r>
                 <w:r>
                   <w:t>website scanner</w:t>
-                </w:r>
-                <w:r>
-                  <w:t xml:space="preserve"> daemon</w:t>
                 </w:r>
               </w:p>
               <w:p>
@@ -304,9 +291,11 @@
                 </w:r>
                 <w:proofErr w:type="spellEnd"/>
                 <w:r>
-                  <w:t>, Bootstrap, Knockout &amp; Backbone</w:t>
+                  <w:t>, Bootstrap, Backbone</w:t>
                 </w:r>
               </w:p>
+              <w:bookmarkStart w:id="0" w:name="_GoBack" w:displacedByCustomXml="next"/>
+              <w:bookmarkEnd w:id="0" w:displacedByCustomXml="next"/>
             </w:sdtContent>
           </w:sdt>
           <w:p>
@@ -320,6 +309,7 @@
                   <w:docPart w:val="B5B3FBF60E817B4FA33034343A5D67B2"/>
                 </w:placeholder>
               </w:sdtPr>
+              <w:sdtEndPr/>
               <w:sdtContent>
                 <w:r>
                   <w:t>Software Developer - Texas Instruments, Dallas, TX</w:t>
@@ -340,6 +330,7 @@
                 <w:docPart w:val="88B7801D11E18745AB8FEAFDB0AA8544"/>
               </w:placeholder>
             </w:sdtPr>
+            <w:sdtEndPr/>
             <w:sdtContent>
               <w:p>
                 <w:pPr>
@@ -409,6 +400,7 @@
                 <w:docPart w:val="F92ED3A2C80EB7438F15E15FE6ED9E23"/>
               </w:placeholder>
             </w:sdtPr>
+            <w:sdtEndPr/>
             <w:sdtContent>
               <w:p>
                 <w:pPr>
@@ -421,6 +413,7 @@
                       <w:docPart w:val="CD94C022F815324BBBEE9704410598A1"/>
                     </w:placeholder>
                   </w:sdtPr>
+                  <w:sdtEndPr/>
                   <w:sdtContent>
                     <w:r>
                       <w:t>Software Developer - IC Enable, Dallas, TX</w:t>
@@ -441,6 +434,7 @@
                     <w:docPart w:val="E1499AA207AF214795FBCCE4E756173D"/>
                   </w:placeholder>
                 </w:sdtPr>
+                <w:sdtEndPr/>
                 <w:sdtContent>
                   <w:p>
                     <w:pPr>
@@ -549,7 +543,7 @@
             <w:pPr>
               <w:pStyle w:val="Heading2"/>
             </w:pPr>
-            <w:hyperlink r:id="rId10" w:history="1">
+            <w:hyperlink r:id="rId11" w:history="1">
               <w:r>
                 <w:rPr>
                   <w:rStyle w:val="Hyperlink"/>
@@ -616,14 +610,14 @@
                 <w:color w:val="7F7F7F" w:themeColor="text1" w:themeTint="80"/>
               </w:rPr>
             </w:pPr>
-            <w:hyperlink r:id="rId11" w:history="1">
+            <w:hyperlink r:id="rId12" w:history="1">
               <w:r>
                 <w:rPr>
                   <w:rStyle w:val="Hyperlink"/>
                   <w:color w:val="7F7F7F" w:themeColor="text1" w:themeTint="80"/>
                   <w:u w:val="none"/>
                 </w:rPr>
-                <w:t>http://ahamlett.com/jQuery-Picasa-Gallery/example.html</w:t>
+                <w:t>http://ahamlett.com/jQuery-Picasa-Gallery</w:t>
               </w:r>
             </w:hyperlink>
           </w:p>
@@ -666,8 +660,9 @@
                   <w:docPart w:val="7C4EA56E1A24A14CACF2342D7276DB1B"/>
                 </w:placeholder>
               </w:sdtPr>
+              <w:sdtEndPr/>
               <w:sdtContent>
-                <w:hyperlink r:id="rId12" w:history="1">
+                <w:hyperlink r:id="rId13" w:history="1">
                   <w:r>
                     <w:rPr>
                       <w:rStyle w:val="Hyperlink"/>
@@ -681,7 +676,18 @@
             </w:sdt>
             <w:r>
               <w:tab/>
-              <w:t xml:space="preserve">Python, Flask, </w:t>
+              <w:t>Python, Flask</w:t>
+            </w:r>
+            <w:r>
+              <w:t xml:space="preserve">, </w:t>
+            </w:r>
+            <w:proofErr w:type="spellStart"/>
+            <w:r>
+              <w:t>SQLAlchemy</w:t>
+            </w:r>
+            <w:proofErr w:type="spellEnd"/>
+            <w:r>
+              <w:t xml:space="preserve">, </w:t>
             </w:r>
             <w:proofErr w:type="spellStart"/>
             <w:r>
@@ -691,19 +697,22 @@
             <w:r>
               <w:t>, Bootstrap</w:t>
             </w:r>
+            <w:r>
+              <w:t>.js, Require.js</w:t>
+            </w:r>
           </w:p>
           <w:p>
             <w:pPr>
               <w:pStyle w:val="BodyText"/>
             </w:pPr>
-            <w:hyperlink r:id="rId13" w:history="1">
+            <w:hyperlink r:id="rId14" w:history="1">
               <w:r>
                 <w:rPr>
                   <w:rStyle w:val="Hyperlink"/>
                   <w:color w:val="7F7F7F" w:themeColor="text1" w:themeTint="80"/>
                   <w:u w:val="none"/>
                 </w:rPr>
-                <w:t>http://www.urbanchor.com/</w:t>
+                <w:t>http://www.urbanchor.com</w:t>
               </w:r>
             </w:hyperlink>
           </w:p>
@@ -723,8 +732,9 @@
                   <w:docPart w:val="305451106E0B8049ABE17EC31A93CBFB"/>
                 </w:placeholder>
               </w:sdtPr>
+              <w:sdtEndPr/>
               <w:sdtContent>
-                <w:hyperlink r:id="rId14" w:history="1">
+                <w:hyperlink r:id="rId15" w:history="1">
                   <w:proofErr w:type="spellStart"/>
                   <w:r>
                     <w:rPr>
@@ -755,7 +765,7 @@
             <w:pPr>
               <w:pStyle w:val="BodyText"/>
             </w:pPr>
-            <w:hyperlink r:id="rId15" w:history="1">
+            <w:hyperlink r:id="rId16" w:history="1">
               <w:r>
                 <w:rPr>
                   <w:rStyle w:val="Hyperlink"/>
@@ -879,6 +889,7 @@
                   <w:docPart w:val="2A9D6ED455EEE04D8E0C347593E1C649"/>
                 </w:placeholder>
               </w:sdtPr>
+              <w:sdtEndPr/>
               <w:sdtContent>
                 <w:r>
                   <w:t>B.S. in Computer Science - University of Texas at Dallas</w:t>
@@ -931,9 +942,9 @@
       </w:pPr>
     </w:p>
     <w:sectPr>
-      <w:headerReference w:type="default" r:id="rId16"/>
-      <w:footerReference w:type="default" r:id="rId17"/>
-      <w:headerReference w:type="first" r:id="rId18"/>
+      <w:headerReference w:type="default" r:id="rId17"/>
+      <w:footerReference w:type="default" r:id="rId18"/>
+      <w:headerReference w:type="first" r:id="rId19"/>
       <w:pgSz w:w="12240" w:h="15840"/>
       <w:pgMar w:top="720" w:right="720" w:bottom="720" w:left="720" w:header="720" w:footer="720" w:gutter="0"/>
       <w:cols w:space="720"/>
@@ -1166,9 +1177,6 @@
           </w:r>
           <w:r>
             <w:instrText xml:space="preserve"> PLACEHOLDER "yn" \* MERGEFORMAT </w:instrText>
-          </w:r>
-          <w:r>
-            <w:fldChar w:fldCharType="separate"/>
           </w:r>
           <w:r>
             <w:fldChar w:fldCharType="end"/>
@@ -5980,14 +5988,14 @@
     <w:charset w:val="00"/>
     <w:family w:val="auto"/>
     <w:pitch w:val="variable"/>
-    <w:sig w:usb0="E0002AEF" w:usb1="C0007841" w:usb2="00000009" w:usb3="00000000" w:csb0="000001FF" w:csb1="00000000"/>
+    <w:sig w:usb0="00000003" w:usb1="00000000" w:usb2="00000000" w:usb3="00000000" w:csb0="00000001" w:csb1="00000000"/>
   </w:font>
   <w:font w:name="Courier New">
     <w:panose1 w:val="02070309020205020404"/>
     <w:charset w:val="00"/>
     <w:family w:val="auto"/>
     <w:pitch w:val="variable"/>
-    <w:sig w:usb0="E0002AFF" w:usb1="C0007843" w:usb2="00000009" w:usb3="00000000" w:csb0="000001FF" w:csb1="00000000"/>
+    <w:sig w:usb0="00000003" w:usb1="00000000" w:usb2="00000000" w:usb3="00000000" w:csb0="00000001" w:csb1="00000000"/>
   </w:font>
   <w:font w:name="Wingdings">
     <w:panose1 w:val="05000000000000000000"/>
@@ -6035,26 +6043,30 @@
     <w:charset w:val="00"/>
     <w:family w:val="auto"/>
     <w:pitch w:val="variable"/>
-    <w:sig w:usb0="E00002FF" w:usb1="400004FF" w:usb2="00000000" w:usb3="00000000" w:csb0="0000019F" w:csb1="00000000"/>
+    <w:sig w:usb0="00000003" w:usb1="00000000" w:usb2="00000000" w:usb3="00000000" w:csb0="00000001" w:csb1="00000000"/>
   </w:font>
   <w:font w:name="ＭＳ 明朝">
-    <w:charset w:val="4E"/>
-    <w:family w:val="auto"/>
-    <w:pitch w:val="variable"/>
-    <w:sig w:usb0="E00002FF" w:usb1="6AC7FDFB" w:usb2="00000012" w:usb3="00000000" w:csb0="0002009F" w:csb1="00000000"/>
+    <w:panose1 w:val="00000000000000000000"/>
+    <w:charset w:val="80"/>
+    <w:family w:val="roman"/>
+    <w:notTrueType/>
+    <w:pitch w:val="fixed"/>
+    <w:sig w:usb0="00000001" w:usb1="08070000" w:usb2="00000010" w:usb3="00000000" w:csb0="00020000" w:csb1="00000000"/>
   </w:font>
   <w:font w:name="ＭＳ ゴシック">
-    <w:charset w:val="4E"/>
-    <w:family w:val="auto"/>
-    <w:pitch w:val="variable"/>
-    <w:sig w:usb0="E00002FF" w:usb1="6AC7FDFB" w:usb2="00000012" w:usb3="00000000" w:csb0="0002009F" w:csb1="00000000"/>
+    <w:panose1 w:val="00000000000000000000"/>
+    <w:charset w:val="80"/>
+    <w:family w:val="modern"/>
+    <w:notTrueType/>
+    <w:pitch w:val="fixed"/>
+    <w:sig w:usb0="00000001" w:usb1="08070000" w:usb2="00000010" w:usb3="00000000" w:csb0="00020000" w:csb1="00000000"/>
   </w:font>
   <w:font w:name="Calibri">
     <w:panose1 w:val="020F0502020204030204"/>
     <w:charset w:val="00"/>
     <w:family w:val="auto"/>
     <w:pitch w:val="variable"/>
-    <w:sig w:usb0="E10002FF" w:usb1="4000ACFF" w:usb2="00000009" w:usb3="00000000" w:csb0="0000019F" w:csb1="00000000"/>
+    <w:sig w:usb0="00000003" w:usb1="00000000" w:usb2="00000000" w:usb3="00000000" w:csb0="00000001" w:csb1="00000000"/>
   </w:font>
 </w:fonts>
 </file>
@@ -7172,7 +7184,7 @@
 </file>
 
 <file path=customXml/itemProps1.xml><?xml version="1.0" encoding="utf-8"?>
-<ds:datastoreItem xmlns:ds="http://schemas.openxmlformats.org/officeDocument/2006/customXml" ds:itemID="{0705BA45-303C-8D4A-8CCE-B5C0890042F3}">
+<ds:datastoreItem xmlns:ds="http://schemas.openxmlformats.org/officeDocument/2006/customXml" ds:itemID="{28A4E0F7-1785-3249-831D-3CEAF4F70790}">
   <ds:schemaRefs>
     <ds:schemaRef ds:uri="http://schemas.openxmlformats.org/officeDocument/2006/bibliography"/>
   </ds:schemaRefs>

</xml_diff>

<commit_message>
updated pdf and docx resume files
</commit_message>
<xml_diff>
--- a/resume/AlanHamlett.docx
+++ b/resume/AlanHamlett.docx
@@ -37,20 +37,6 @@
           <w:tcPr>
             <w:tcW w:w="4000" w:type="pct"/>
           </w:tcPr>
-          <w:p>
-            <w:pPr>
-              <w:pStyle w:val="Title"/>
-              <w:rPr>
-                <w:color w:val="6185E0" w:themeColor="accent4" w:themeTint="99"/>
-              </w:rPr>
-            </w:pPr>
-            <w:r>
-              <w:rPr>
-                <w:color w:val="6185E0" w:themeColor="accent4" w:themeTint="99"/>
-              </w:rPr>
-              <w:t>Alan Hamlett</w:t>
-            </w:r>
-          </w:p>
           <w:p>
             <w:pPr>
               <w:pStyle w:val="ContactDetails"/>
@@ -268,6 +254,9 @@
                 <w:r>
                   <w:t>website scanner</w:t>
                 </w:r>
+                <w:r>
+                  <w:t xml:space="preserve"> daemon</w:t>
+                </w:r>
               </w:p>
               <w:p>
                 <w:pPr>
@@ -291,11 +280,9 @@
                 </w:r>
                 <w:proofErr w:type="spellEnd"/>
                 <w:r>
-                  <w:t>, Bootstrap, Backbone</w:t>
+                  <w:t>, Bootstrap, Knockout &amp; Backbone</w:t>
                 </w:r>
               </w:p>
-              <w:bookmarkStart w:id="0" w:name="_GoBack" w:displacedByCustomXml="next"/>
-              <w:bookmarkEnd w:id="0" w:displacedByCustomXml="next"/>
             </w:sdtContent>
           </w:sdt>
           <w:p>
@@ -544,14 +531,6 @@
               <w:pStyle w:val="Heading2"/>
             </w:pPr>
             <w:hyperlink r:id="rId11" w:history="1">
-              <w:r>
-                <w:rPr>
-                  <w:rStyle w:val="Hyperlink"/>
-                  <w:color w:val="auto"/>
-                  <w:u w:val="none"/>
-                </w:rPr>
-                <w:t xml:space="preserve">Google Picasa Photo Album </w:t>
-              </w:r>
               <w:proofErr w:type="spellStart"/>
               <w:r>
                 <w:rPr>
@@ -559,7 +538,7 @@
                   <w:color w:val="auto"/>
                   <w:u w:val="none"/>
                 </w:rPr>
-                <w:t>jQuery</w:t>
+                <w:t>AwayMail</w:t>
               </w:r>
               <w:proofErr w:type="spellEnd"/>
               <w:r>
@@ -568,17 +547,15 @@
                   <w:color w:val="auto"/>
                   <w:u w:val="none"/>
                 </w:rPr>
-                <w:t xml:space="preserve"> Plugin</w:t>
+                <w:t xml:space="preserve"> IRC Plugin</w:t>
               </w:r>
             </w:hyperlink>
             <w:r>
               <w:tab/>
             </w:r>
-            <w:proofErr w:type="spellStart"/>
             <w:r>
-              <w:t>Javascript</w:t>
+              <w:t>Perl</w:t>
             </w:r>
-            <w:proofErr w:type="spellEnd"/>
           </w:p>
         </w:tc>
       </w:tr>
@@ -617,7 +594,75 @@
                   <w:color w:val="7F7F7F" w:themeColor="text1" w:themeTint="80"/>
                   <w:u w:val="none"/>
                 </w:rPr>
-                <w:t>http://ahamlett.com/jQuery-Picasa-Gallery</w:t>
+                <w:t>http://ahamlett.com/AwayMail-Irssi-Plugin</w:t>
+              </w:r>
+            </w:hyperlink>
+          </w:p>
+          <w:p>
+            <w:pPr>
+              <w:pStyle w:val="BodyText"/>
+            </w:pPr>
+          </w:p>
+          <w:p>
+            <w:pPr>
+              <w:pStyle w:val="Heading2"/>
+            </w:pPr>
+            <w:sdt>
+              <w:sdtPr>
+                <w:id w:val="-1294210070"/>
+                <w:placeholder>
+                  <w:docPart w:val="7FA67860EF44054895356597240CDFED"/>
+                </w:placeholder>
+              </w:sdtPr>
+              <w:sdtContent>
+                <w:hyperlink r:id="rId13" w:history="1">
+                  <w:proofErr w:type="spellStart"/>
+                  <w:r>
+                    <w:rPr>
+                      <w:rStyle w:val="Hyperlink"/>
+                      <w:color w:val="auto"/>
+                      <w:u w:val="none"/>
+                    </w:rPr>
+                    <w:t>BetterCL</w:t>
+                  </w:r>
+                  <w:proofErr w:type="spellEnd"/>
+                  <w:r>
+                    <w:rPr>
+                      <w:rStyle w:val="Hyperlink"/>
+                      <w:color w:val="auto"/>
+                      <w:u w:val="none"/>
+                    </w:rPr>
+                    <w:t xml:space="preserve"> Chrome Browser Extension</w:t>
+                  </w:r>
+                </w:hyperlink>
+              </w:sdtContent>
+            </w:sdt>
+            <w:r>
+              <w:tab/>
+            </w:r>
+            <w:proofErr w:type="spellStart"/>
+            <w:r>
+              <w:t>Javascript</w:t>
+            </w:r>
+            <w:proofErr w:type="spellEnd"/>
+          </w:p>
+          <w:p>
+            <w:pPr>
+              <w:pStyle w:val="BodyText"/>
+              <w:rPr>
+                <w:rStyle w:val="Hyperlink"/>
+                <w:color w:val="7F7F7F" w:themeColor="text1" w:themeTint="80"/>
+                <w:u w:val="none"/>
+              </w:rPr>
+            </w:pPr>
+            <w:hyperlink r:id="rId14" w:history="1">
+              <w:r>
+                <w:rPr>
+                  <w:rStyle w:val="Hyperlink"/>
+                  <w:color w:val="7F7F7F" w:themeColor="text1" w:themeTint="80"/>
+                  <w:u w:val="none"/>
+                </w:rPr>
+                <w:t>http://ahamlett.com/BetterCL</w:t>
               </w:r>
             </w:hyperlink>
           </w:p>
@@ -662,79 +707,15 @@
               </w:sdtPr>
               <w:sdtEndPr/>
               <w:sdtContent>
-                <w:hyperlink r:id="rId13" w:history="1">
+                <w:hyperlink r:id="rId15" w:history="1">
                   <w:r>
                     <w:rPr>
                       <w:rStyle w:val="Hyperlink"/>
                       <w:color w:val="auto"/>
                       <w:u w:val="none"/>
                     </w:rPr>
-                    <w:t>Urban Anchor</w:t>
+                    <w:t xml:space="preserve">Picasa Photo Gallery </w:t>
                   </w:r>
-                </w:hyperlink>
-              </w:sdtContent>
-            </w:sdt>
-            <w:r>
-              <w:tab/>
-              <w:t>Python, Flask</w:t>
-            </w:r>
-            <w:r>
-              <w:t xml:space="preserve">, </w:t>
-            </w:r>
-            <w:proofErr w:type="spellStart"/>
-            <w:r>
-              <w:t>SQLAlchemy</w:t>
-            </w:r>
-            <w:proofErr w:type="spellEnd"/>
-            <w:r>
-              <w:t xml:space="preserve">, </w:t>
-            </w:r>
-            <w:proofErr w:type="spellStart"/>
-            <w:r>
-              <w:t>jQuery</w:t>
-            </w:r>
-            <w:proofErr w:type="spellEnd"/>
-            <w:r>
-              <w:t>, Bootstrap</w:t>
-            </w:r>
-            <w:r>
-              <w:t>.js, Require.js</w:t>
-            </w:r>
-          </w:p>
-          <w:p>
-            <w:pPr>
-              <w:pStyle w:val="BodyText"/>
-            </w:pPr>
-            <w:hyperlink r:id="rId14" w:history="1">
-              <w:r>
-                <w:rPr>
-                  <w:rStyle w:val="Hyperlink"/>
-                  <w:color w:val="7F7F7F" w:themeColor="text1" w:themeTint="80"/>
-                  <w:u w:val="none"/>
-                </w:rPr>
-                <w:t>http://www.urbanchor.com</w:t>
-              </w:r>
-            </w:hyperlink>
-          </w:p>
-          <w:p>
-            <w:pPr>
-              <w:pStyle w:val="BodyText"/>
-            </w:pPr>
-          </w:p>
-          <w:p>
-            <w:pPr>
-              <w:pStyle w:val="Heading2"/>
-            </w:pPr>
-            <w:sdt>
-              <w:sdtPr>
-                <w:id w:val="-1294210070"/>
-                <w:placeholder>
-                  <w:docPart w:val="305451106E0B8049ABE17EC31A93CBFB"/>
-                </w:placeholder>
-              </w:sdtPr>
-              <w:sdtEndPr/>
-              <w:sdtContent>
-                <w:hyperlink r:id="rId15" w:history="1">
                   <w:proofErr w:type="spellStart"/>
                   <w:r>
                     <w:rPr>
@@ -742,7 +723,7 @@
                       <w:color w:val="auto"/>
                       <w:u w:val="none"/>
                     </w:rPr>
-                    <w:t>Irssi</w:t>
+                    <w:t>jQuery</w:t>
                   </w:r>
                   <w:proofErr w:type="spellEnd"/>
                   <w:r>
@@ -751,15 +732,19 @@
                       <w:color w:val="auto"/>
                       <w:u w:val="none"/>
                     </w:rPr>
-                    <w:t xml:space="preserve"> IRC Plugin</w:t>
+                    <w:t xml:space="preserve"> Plugin</w:t>
                   </w:r>
                 </w:hyperlink>
               </w:sdtContent>
             </w:sdt>
             <w:r>
               <w:tab/>
-              <w:t>Perl</w:t>
             </w:r>
+            <w:proofErr w:type="spellStart"/>
+            <w:r>
+              <w:t>Javascript</w:t>
+            </w:r>
+            <w:proofErr w:type="spellEnd"/>
           </w:p>
           <w:p>
             <w:pPr>
@@ -772,9 +757,72 @@
                   <w:color w:val="7F7F7F" w:themeColor="text1" w:themeTint="80"/>
                   <w:u w:val="none"/>
                 </w:rPr>
-                <w:t>https://github.com/alanhamlett/AwayMail-Irssi-Plugin</w:t>
+                <w:t>http://ahamlett.com/jQuery-Picasa-Gallery</w:t>
               </w:r>
             </w:hyperlink>
+          </w:p>
+          <w:p>
+            <w:pPr>
+              <w:pStyle w:val="Heading2"/>
+            </w:pPr>
+          </w:p>
+          <w:p>
+            <w:pPr>
+              <w:pStyle w:val="Heading2"/>
+            </w:pPr>
+            <w:hyperlink r:id="rId17" w:history="1">
+              <w:r>
+                <w:rPr>
+                  <w:rStyle w:val="Hyperlink"/>
+                  <w:color w:val="auto"/>
+                  <w:u w:val="none"/>
+                </w:rPr>
+                <w:t>Urban Anchor</w:t>
+              </w:r>
+            </w:hyperlink>
+            <w:r>
+              <w:tab/>
+              <w:t>Python,</w:t>
+            </w:r>
+            <w:bookmarkStart w:id="0" w:name="_GoBack"/>
+            <w:bookmarkEnd w:id="0"/>
+            <w:r>
+              <w:t xml:space="preserve"> Flask, </w:t>
+            </w:r>
+            <w:proofErr w:type="spellStart"/>
+            <w:r>
+              <w:t>jQuery</w:t>
+            </w:r>
+            <w:proofErr w:type="spellEnd"/>
+            <w:r>
+              <w:t xml:space="preserve">, </w:t>
+            </w:r>
+            <w:r>
+              <w:t xml:space="preserve">Backbone.js, </w:t>
+            </w:r>
+            <w:r>
+              <w:t>Bootstrap</w:t>
+            </w:r>
+          </w:p>
+          <w:p>
+            <w:pPr>
+              <w:pStyle w:val="BodyText"/>
+            </w:pPr>
+            <w:hyperlink r:id="rId18" w:history="1">
+              <w:r>
+                <w:rPr>
+                  <w:rStyle w:val="Hyperlink"/>
+                  <w:color w:val="7F7F7F" w:themeColor="text1" w:themeTint="80"/>
+                  <w:u w:val="none"/>
+                </w:rPr>
+                <w:t>http://www.urbanchor.com/</w:t>
+              </w:r>
+            </w:hyperlink>
+          </w:p>
+          <w:p>
+            <w:pPr>
+              <w:pStyle w:val="BodyText"/>
+            </w:pPr>
           </w:p>
         </w:tc>
       </w:tr>
@@ -942,9 +990,9 @@
       </w:pPr>
     </w:p>
     <w:sectPr>
-      <w:headerReference w:type="default" r:id="rId17"/>
-      <w:footerReference w:type="default" r:id="rId18"/>
-      <w:headerReference w:type="first" r:id="rId19"/>
+      <w:headerReference w:type="default" r:id="rId19"/>
+      <w:footerReference w:type="default" r:id="rId20"/>
+      <w:headerReference w:type="first" r:id="rId21"/>
       <w:pgSz w:w="12240" w:h="15840"/>
       <w:pgMar w:top="720" w:right="720" w:bottom="720" w:left="720" w:header="720" w:footer="720" w:gutter="0"/>
       <w:cols w:space="720"/>
@@ -1136,6 +1184,7 @@
   <w:tbl>
     <w:tblPr>
       <w:tblW w:w="5000" w:type="pct"/>
+      <w:tblInd w:w="2160" w:type="dxa"/>
       <w:tblCellMar>
         <w:left w:w="0" w:type="dxa"/>
         <w:right w:w="0" w:type="dxa"/>
@@ -1154,12 +1203,25 @@
         <w:tcPr>
           <w:tcW w:w="9360" w:type="dxa"/>
           <w:shd w:val="clear" w:color="auto" w:fill="auto"/>
-          <w:vAlign w:val="center"/>
+          <w:vAlign w:val="bottom"/>
         </w:tcPr>
         <w:p>
           <w:pPr>
-            <w:pStyle w:val="ContactDetails"/>
+            <w:pStyle w:val="Title"/>
+            <w:rPr>
+              <w:color w:val="6185E0" w:themeColor="accent4" w:themeTint="99"/>
+              <w:sz w:val="96"/>
+              <w:szCs w:val="96"/>
+            </w:rPr>
           </w:pPr>
+          <w:r>
+            <w:rPr>
+              <w:color w:val="6185E0" w:themeColor="accent4" w:themeTint="99"/>
+              <w:sz w:val="96"/>
+              <w:szCs w:val="96"/>
+            </w:rPr>
+            <w:t>Alan Hamlett</w:t>
+          </w:r>
         </w:p>
       </w:tc>
       <w:tc>
@@ -5946,7 +6008,7 @@
     </w:docPart>
     <w:docPart>
       <w:docPartPr>
-        <w:name w:val="305451106E0B8049ABE17EC31A93CBFB"/>
+        <w:name w:val="7FA67860EF44054895356597240CDFED"/>
         <w:category>
           <w:name w:val="General"/>
           <w:gallery w:val="placeholder"/>
@@ -5957,12 +6019,12 @@
         <w:behaviors>
           <w:behavior w:val="content"/>
         </w:behaviors>
-        <w:guid w:val="{7DDB665A-73E3-9A41-83A9-8017658BCD36}"/>
+        <w:guid w:val="{3FBDB31E-0893-0148-83CA-05931BE98CCE}"/>
       </w:docPartPr>
       <w:docPartBody>
         <w:p>
           <w:pPr>
-            <w:pStyle w:val="305451106E0B8049ABE17EC31A93CBFB"/>
+            <w:pStyle w:val="7FA67860EF44054895356597240CDFED"/>
           </w:pPr>
           <w:r>
             <w:t>Aliquam dapibus.</w:t>
@@ -5988,14 +6050,14 @@
     <w:charset w:val="00"/>
     <w:family w:val="auto"/>
     <w:pitch w:val="variable"/>
-    <w:sig w:usb0="00000003" w:usb1="00000000" w:usb2="00000000" w:usb3="00000000" w:csb0="00000001" w:csb1="00000000"/>
+    <w:sig w:usb0="E0002AEF" w:usb1="C0007841" w:usb2="00000009" w:usb3="00000000" w:csb0="000001FF" w:csb1="00000000"/>
   </w:font>
   <w:font w:name="Courier New">
     <w:panose1 w:val="02070309020205020404"/>
     <w:charset w:val="00"/>
     <w:family w:val="auto"/>
     <w:pitch w:val="variable"/>
-    <w:sig w:usb0="00000003" w:usb1="00000000" w:usb2="00000000" w:usb3="00000000" w:csb0="00000001" w:csb1="00000000"/>
+    <w:sig w:usb0="E0002AFF" w:usb1="C0007843" w:usb2="00000009" w:usb3="00000000" w:csb0="000001FF" w:csb1="00000000"/>
   </w:font>
   <w:font w:name="Wingdings">
     <w:panose1 w:val="05000000000000000000"/>
@@ -6015,21 +6077,21 @@
     <w:charset w:val="4E"/>
     <w:family w:val="auto"/>
     <w:pitch w:val="variable"/>
-    <w:sig w:usb0="E00002FF" w:usb1="6AC7FDFB" w:usb2="00000012" w:usb3="00000000" w:csb0="0002009F" w:csb1="00000000"/>
+    <w:sig w:usb0="00000001" w:usb1="08070000" w:usb2="00000010" w:usb3="00000000" w:csb0="00020000" w:csb1="00000000"/>
   </w:font>
   <w:font w:name="Tahoma">
     <w:panose1 w:val="020B0604030504040204"/>
     <w:charset w:val="00"/>
     <w:family w:val="auto"/>
     <w:pitch w:val="variable"/>
-    <w:sig w:usb0="E1002AFF" w:usb1="C000605B" w:usb2="00000029" w:usb3="00000000" w:csb0="000101FF" w:csb1="00000000"/>
+    <w:sig w:usb0="00000003" w:usb1="00000000" w:usb2="00000000" w:usb3="00000000" w:csb0="00000001" w:csb1="00000000"/>
   </w:font>
   <w:font w:name="Consolas">
     <w:panose1 w:val="020B0609020204030204"/>
     <w:charset w:val="00"/>
     <w:family w:val="auto"/>
     <w:pitch w:val="variable"/>
-    <w:sig w:usb0="E10002FF" w:usb1="4000FCFF" w:usb2="00000009" w:usb3="00000000" w:csb0="0000019F" w:csb1="00000000"/>
+    <w:sig w:usb0="00000003" w:usb1="00000000" w:usb2="00000000" w:usb3="00000000" w:csb0="00000001" w:csb1="00000000"/>
   </w:font>
   <w:font w:name="Arial">
     <w:panose1 w:val="020B0604020202020204"/>
@@ -6043,22 +6105,18 @@
     <w:charset w:val="00"/>
     <w:family w:val="auto"/>
     <w:pitch w:val="variable"/>
-    <w:sig w:usb0="00000003" w:usb1="00000000" w:usb2="00000000" w:usb3="00000000" w:csb0="00000001" w:csb1="00000000"/>
+    <w:sig w:usb0="E00002FF" w:usb1="400004FF" w:usb2="00000000" w:usb3="00000000" w:csb0="0000019F" w:csb1="00000000"/>
   </w:font>
   <w:font w:name="ＭＳ 明朝">
-    <w:panose1 w:val="00000000000000000000"/>
-    <w:charset w:val="80"/>
-    <w:family w:val="roman"/>
-    <w:notTrueType/>
-    <w:pitch w:val="fixed"/>
+    <w:charset w:val="4E"/>
+    <w:family w:val="auto"/>
+    <w:pitch w:val="variable"/>
     <w:sig w:usb0="00000001" w:usb1="08070000" w:usb2="00000010" w:usb3="00000000" w:csb0="00020000" w:csb1="00000000"/>
   </w:font>
   <w:font w:name="ＭＳ ゴシック">
-    <w:panose1 w:val="00000000000000000000"/>
-    <w:charset w:val="80"/>
-    <w:family w:val="modern"/>
-    <w:notTrueType/>
-    <w:pitch w:val="fixed"/>
+    <w:charset w:val="4E"/>
+    <w:family w:val="auto"/>
+    <w:pitch w:val="variable"/>
     <w:sig w:usb0="00000001" w:usb1="08070000" w:usb2="00000010" w:usb3="00000000" w:csb0="00020000" w:csb1="00000000"/>
   </w:font>
   <w:font w:name="Calibri">
@@ -6066,7 +6124,7 @@
     <w:charset w:val="00"/>
     <w:family w:val="auto"/>
     <w:pitch w:val="variable"/>
-    <w:sig w:usb0="00000003" w:usb1="00000000" w:usb2="00000000" w:usb3="00000000" w:csb0="00000001" w:csb1="00000000"/>
+    <w:sig w:usb0="E10002FF" w:usb1="4000ACFF" w:usb2="00000009" w:usb3="00000000" w:csb0="0000019F" w:csb1="00000000"/>
   </w:font>
 </w:fonts>
 </file>
@@ -6086,6 +6144,7 @@
   <w:rsids>
     <w:rsidRoot w:val="001E75FE"/>
     <w:rsid w:val="001E75FE"/>
+    <w:rsid w:val="005C32D8"/>
   </w:rsids>
   <m:mathPr>
     <m:mathFont m:val="Cambria Math"/>
@@ -6524,6 +6583,18 @@
     <w:name w:val="F94897426811934CA9694C887FCD428D"/>
     <w:rsid w:val="001E75FE"/>
   </w:style>
+  <w:style w:type="paragraph" w:customStyle="1" w:styleId="AECA9991319E8D429EAE3DD04876ED9B">
+    <w:name w:val="AECA9991319E8D429EAE3DD04876ED9B"/>
+    <w:rsid w:val="005C32D8"/>
+  </w:style>
+  <w:style w:type="paragraph" w:customStyle="1" w:styleId="8964D2B80B0B0B4890E44FCF9AC408AF">
+    <w:name w:val="8964D2B80B0B0B4890E44FCF9AC408AF"/>
+    <w:rsid w:val="005C32D8"/>
+  </w:style>
+  <w:style w:type="paragraph" w:customStyle="1" w:styleId="7FA67860EF44054895356597240CDFED">
+    <w:name w:val="7FA67860EF44054895356597240CDFED"/>
+    <w:rsid w:val="005C32D8"/>
+  </w:style>
 </w:styles>
 </file>
 
@@ -6941,6 +7012,18 @@
   <w:style w:type="paragraph" w:customStyle="1" w:styleId="F94897426811934CA9694C887FCD428D">
     <w:name w:val="F94897426811934CA9694C887FCD428D"/>
     <w:rsid w:val="001E75FE"/>
+  </w:style>
+  <w:style w:type="paragraph" w:customStyle="1" w:styleId="AECA9991319E8D429EAE3DD04876ED9B">
+    <w:name w:val="AECA9991319E8D429EAE3DD04876ED9B"/>
+    <w:rsid w:val="005C32D8"/>
+  </w:style>
+  <w:style w:type="paragraph" w:customStyle="1" w:styleId="8964D2B80B0B0B4890E44FCF9AC408AF">
+    <w:name w:val="8964D2B80B0B0B4890E44FCF9AC408AF"/>
+    <w:rsid w:val="005C32D8"/>
+  </w:style>
+  <w:style w:type="paragraph" w:customStyle="1" w:styleId="7FA67860EF44054895356597240CDFED">
+    <w:name w:val="7FA67860EF44054895356597240CDFED"/>
+    <w:rsid w:val="005C32D8"/>
   </w:style>
 </w:styles>
 </file>
@@ -7184,7 +7267,7 @@
 </file>
 
 <file path=customXml/itemProps1.xml><?xml version="1.0" encoding="utf-8"?>
-<ds:datastoreItem xmlns:ds="http://schemas.openxmlformats.org/officeDocument/2006/customXml" ds:itemID="{28A4E0F7-1785-3249-831D-3CEAF4F70790}">
+<ds:datastoreItem xmlns:ds="http://schemas.openxmlformats.org/officeDocument/2006/customXml" ds:itemID="{551C5345-236A-A24F-917A-E08847C334D7}">
   <ds:schemaRefs>
     <ds:schemaRef ds:uri="http://schemas.openxmlformats.org/officeDocument/2006/bibliography"/>
   </ds:schemaRefs>

</xml_diff>

<commit_message>
updated blockquote and resume
</commit_message>
<xml_diff>
--- a/resume/AlanHamlett.docx
+++ b/resume/AlanHamlett.docx
@@ -538,23 +538,15 @@
                   <w:color w:val="auto"/>
                   <w:u w:val="none"/>
                 </w:rPr>
-                <w:t>AwayMail</w:t>
+                <w:t>CLMapper</w:t>
               </w:r>
               <w:proofErr w:type="spellEnd"/>
-              <w:r>
-                <w:rPr>
-                  <w:rStyle w:val="Hyperlink"/>
-                  <w:color w:val="auto"/>
-                  <w:u w:val="none"/>
-                </w:rPr>
-                <w:t xml:space="preserve"> IRC Plugin</w:t>
-              </w:r>
             </w:hyperlink>
             <w:r>
               <w:tab/>
             </w:r>
             <w:r>
-              <w:t>Perl</w:t>
+              <w:t>Browser Extension</w:t>
             </w:r>
           </w:p>
         </w:tc>
@@ -594,9 +586,69 @@
                   <w:color w:val="7F7F7F" w:themeColor="text1" w:themeTint="80"/>
                   <w:u w:val="none"/>
                 </w:rPr>
-                <w:t>http://ahamlett.com/AwayMail-Irssi-Plugin</w:t>
+                <w:t>https://github.com/alanhamlett/CLMapper</w:t>
               </w:r>
             </w:hyperlink>
+          </w:p>
+          <w:p>
+            <w:pPr>
+              <w:pStyle w:val="BodyText"/>
+            </w:pPr>
+            <w:r>
+              <w:t>"</w:t>
+            </w:r>
+            <w:r>
+              <w:t xml:space="preserve"> </w:t>
+            </w:r>
+            <w:proofErr w:type="gramStart"/>
+            <w:r>
+              <w:t>a</w:t>
+            </w:r>
+            <w:proofErr w:type="gramEnd"/>
+            <w:r>
+              <w:t xml:space="preserve"> Chrome extension reminiscent of </w:t>
+            </w:r>
+            <w:proofErr w:type="spellStart"/>
+            <w:r>
+              <w:t>PadMapper</w:t>
+            </w:r>
+            <w:proofErr w:type="spellEnd"/>
+            <w:r>
+              <w:t>. When that extension is installed, you see a map view on the right side while browsing apartment and h</w:t>
+            </w:r>
+            <w:r>
+              <w:t>ousing postings on Craigslist. "</w:t>
+            </w:r>
+            <w:r>
+              <w:br/>
+              <w:t xml:space="preserve">    </w:t>
+            </w:r>
+            <w:r>
+              <w:t>-</w:t>
+            </w:r>
+            <w:r>
+              <w:t xml:space="preserve"> </w:t>
+            </w:r>
+            <w:hyperlink r:id="rId13" w:history="1">
+              <w:proofErr w:type="spellStart"/>
+              <w:r>
+                <w:rPr>
+                  <w:rStyle w:val="Hyperlink"/>
+                  <w:color w:val="7F7F7F" w:themeColor="text1" w:themeTint="80"/>
+                </w:rPr>
+                <w:t>Romain</w:t>
+              </w:r>
+              <w:proofErr w:type="spellEnd"/>
+              <w:r>
+                <w:rPr>
+                  <w:rStyle w:val="Hyperlink"/>
+                  <w:color w:val="7F7F7F" w:themeColor="text1" w:themeTint="80"/>
+                </w:rPr>
+                <w:t xml:space="preserve"> Dillet, TechCrunch</w:t>
+              </w:r>
+            </w:hyperlink>
+            <w:bookmarkStart w:id="0" w:name="_GoBack"/>
+            <w:bookmarkEnd w:id="0"/>
           </w:p>
           <w:p>
             <w:pPr>
@@ -614,8 +666,9 @@
                   <w:docPart w:val="7FA67860EF44054895356597240CDFED"/>
                 </w:placeholder>
               </w:sdtPr>
+              <w:sdtEndPr/>
               <w:sdtContent>
-                <w:hyperlink r:id="rId13" w:history="1">
+                <w:hyperlink r:id="rId14" w:history="1">
                   <w:proofErr w:type="spellStart"/>
                   <w:r>
                     <w:rPr>
@@ -623,7 +676,7 @@
                       <w:color w:val="auto"/>
                       <w:u w:val="none"/>
                     </w:rPr>
-                    <w:t>BetterCL</w:t>
+                    <w:t>AwayMail</w:t>
                   </w:r>
                   <w:proofErr w:type="spellEnd"/>
                   <w:r>
@@ -632,19 +685,15 @@
                       <w:color w:val="auto"/>
                       <w:u w:val="none"/>
                     </w:rPr>
-                    <w:t xml:space="preserve"> Chrome Browser Extension</w:t>
+                    <w:t xml:space="preserve"> IRC Plugin</w:t>
                   </w:r>
                 </w:hyperlink>
               </w:sdtContent>
             </w:sdt>
             <w:r>
               <w:tab/>
+              <w:t>Perl</w:t>
             </w:r>
-            <w:proofErr w:type="spellStart"/>
-            <w:r>
-              <w:t>Javascript</w:t>
-            </w:r>
-            <w:proofErr w:type="spellEnd"/>
           </w:p>
           <w:p>
             <w:pPr>
@@ -655,14 +704,14 @@
                 <w:u w:val="none"/>
               </w:rPr>
             </w:pPr>
-            <w:hyperlink r:id="rId14" w:history="1">
+            <w:hyperlink r:id="rId15" w:history="1">
               <w:r>
                 <w:rPr>
                   <w:rStyle w:val="Hyperlink"/>
                   <w:color w:val="7F7F7F" w:themeColor="text1" w:themeTint="80"/>
                   <w:u w:val="none"/>
                 </w:rPr>
-                <w:t>http://ahamlett.com/BetterCL</w:t>
+                <w:t>http://ahamlett.com/AwayMail-Irssi-Plugin</w:t>
               </w:r>
             </w:hyperlink>
           </w:p>
@@ -707,7 +756,7 @@
               </w:sdtPr>
               <w:sdtEndPr/>
               <w:sdtContent>
-                <w:hyperlink r:id="rId15" w:history="1">
+                <w:hyperlink r:id="rId16" w:history="1">
                   <w:r>
                     <w:rPr>
                       <w:rStyle w:val="Hyperlink"/>
@@ -750,7 +799,7 @@
             <w:pPr>
               <w:pStyle w:val="BodyText"/>
             </w:pPr>
-            <w:hyperlink r:id="rId16" w:history="1">
+            <w:hyperlink r:id="rId17" w:history="1">
               <w:r>
                 <w:rPr>
                   <w:rStyle w:val="Hyperlink"/>
@@ -760,69 +809,6 @@
                 <w:t>http://ahamlett.com/jQuery-Picasa-Gallery</w:t>
               </w:r>
             </w:hyperlink>
-          </w:p>
-          <w:p>
-            <w:pPr>
-              <w:pStyle w:val="Heading2"/>
-            </w:pPr>
-          </w:p>
-          <w:p>
-            <w:pPr>
-              <w:pStyle w:val="Heading2"/>
-            </w:pPr>
-            <w:hyperlink r:id="rId17" w:history="1">
-              <w:r>
-                <w:rPr>
-                  <w:rStyle w:val="Hyperlink"/>
-                  <w:color w:val="auto"/>
-                  <w:u w:val="none"/>
-                </w:rPr>
-                <w:t>Urban Anchor</w:t>
-              </w:r>
-            </w:hyperlink>
-            <w:r>
-              <w:tab/>
-              <w:t>Python,</w:t>
-            </w:r>
-            <w:bookmarkStart w:id="0" w:name="_GoBack"/>
-            <w:bookmarkEnd w:id="0"/>
-            <w:r>
-              <w:t xml:space="preserve"> Flask, </w:t>
-            </w:r>
-            <w:proofErr w:type="spellStart"/>
-            <w:r>
-              <w:t>jQuery</w:t>
-            </w:r>
-            <w:proofErr w:type="spellEnd"/>
-            <w:r>
-              <w:t xml:space="preserve">, </w:t>
-            </w:r>
-            <w:r>
-              <w:t xml:space="preserve">Backbone.js, </w:t>
-            </w:r>
-            <w:r>
-              <w:t>Bootstrap</w:t>
-            </w:r>
-          </w:p>
-          <w:p>
-            <w:pPr>
-              <w:pStyle w:val="BodyText"/>
-            </w:pPr>
-            <w:hyperlink r:id="rId18" w:history="1">
-              <w:r>
-                <w:rPr>
-                  <w:rStyle w:val="Hyperlink"/>
-                  <w:color w:val="7F7F7F" w:themeColor="text1" w:themeTint="80"/>
-                  <w:u w:val="none"/>
-                </w:rPr>
-                <w:t>http://www.urbanchor.com/</w:t>
-              </w:r>
-            </w:hyperlink>
-          </w:p>
-          <w:p>
-            <w:pPr>
-              <w:pStyle w:val="BodyText"/>
-            </w:pPr>
           </w:p>
         </w:tc>
       </w:tr>
@@ -990,9 +976,9 @@
       </w:pPr>
     </w:p>
     <w:sectPr>
-      <w:headerReference w:type="default" r:id="rId19"/>
-      <w:footerReference w:type="default" r:id="rId20"/>
-      <w:headerReference w:type="first" r:id="rId21"/>
+      <w:headerReference w:type="default" r:id="rId18"/>
+      <w:footerReference w:type="default" r:id="rId19"/>
+      <w:headerReference w:type="first" r:id="rId20"/>
       <w:pgSz w:w="12240" w:h="15840"/>
       <w:pgMar w:top="720" w:right="720" w:bottom="720" w:left="720" w:header="720" w:footer="720" w:gutter="0"/>
       <w:cols w:space="720"/>
@@ -6144,6 +6130,7 @@
   <w:rsids>
     <w:rsidRoot w:val="001E75FE"/>
     <w:rsid w:val="001E75FE"/>
+    <w:rsid w:val="00244099"/>
     <w:rsid w:val="005C32D8"/>
   </w:rsids>
   <m:mathPr>
@@ -7267,7 +7254,7 @@
 </file>
 
 <file path=customXml/itemProps1.xml><?xml version="1.0" encoding="utf-8"?>
-<ds:datastoreItem xmlns:ds="http://schemas.openxmlformats.org/officeDocument/2006/customXml" ds:itemID="{551C5345-236A-A24F-917A-E08847C334D7}">
+<ds:datastoreItem xmlns:ds="http://schemas.openxmlformats.org/officeDocument/2006/customXml" ds:itemID="{35CA1A7E-2237-394F-95D1-DA8A77E6AE99}">
   <ds:schemaRefs>
     <ds:schemaRef ds:uri="http://schemas.openxmlformats.org/officeDocument/2006/bibliography"/>
   </ds:schemaRefs>

</xml_diff>

<commit_message>
updated phone number in resume documents
</commit_message>
<xml_diff>
--- a/resume/AlanHamlett.docx
+++ b/resume/AlanHamlett.docx
@@ -54,7 +54,12 @@
               <w:br/>
             </w:r>
             <w:r>
-              <w:t>972.284.9590</w:t>
+              <w:t>650</w:t>
+            </w:r>
+            <w:bookmarkStart w:id="0" w:name="_GoBack"/>
+            <w:bookmarkEnd w:id="0"/>
+            <w:r>
+              <w:t>.434.3510</w:t>
             </w:r>
           </w:p>
           <w:p>
@@ -647,15 +652,19 @@
             <w:r>
               <w:t xml:space="preserve">      </w:t>
             </w:r>
+            <w:r>
+              <w:rPr>
+                <w:sz w:val="16"/>
+              </w:rPr>
+              <w:t>http</w:t>
+            </w:r>
             <w:proofErr w:type="gramEnd"/>
             <w:r>
               <w:rPr>
                 <w:sz w:val="16"/>
               </w:rPr>
-              <w:t>http://goo.gl/8tGF5</w:t>
+              <w:t>://goo.gl/8tGF5</w:t>
             </w:r>
-            <w:bookmarkStart w:id="0" w:name="_GoBack"/>
-            <w:bookmarkEnd w:id="0"/>
             <w:r>
               <w:br/>
             </w:r>
@@ -5998,14 +6007,14 @@
     <w:charset w:val="00"/>
     <w:family w:val="auto"/>
     <w:pitch w:val="variable"/>
-    <w:sig w:usb0="E0002AEF" w:usb1="C0007841" w:usb2="00000009" w:usb3="00000000" w:csb0="000001FF" w:csb1="00000000"/>
+    <w:sig w:usb0="00000003" w:usb1="00000000" w:usb2="00000000" w:usb3="00000000" w:csb0="00000001" w:csb1="00000000"/>
   </w:font>
   <w:font w:name="Courier New">
     <w:panose1 w:val="02070309020205020404"/>
     <w:charset w:val="00"/>
     <w:family w:val="auto"/>
     <w:pitch w:val="variable"/>
-    <w:sig w:usb0="E0002AFF" w:usb1="C0007843" w:usb2="00000009" w:usb3="00000000" w:csb0="000001FF" w:csb1="00000000"/>
+    <w:sig w:usb0="00000003" w:usb1="00000000" w:usb2="00000000" w:usb3="00000000" w:csb0="00000001" w:csb1="00000000"/>
   </w:font>
   <w:font w:name="Wingdings">
     <w:panose1 w:val="05000000000000000000"/>
@@ -6053,18 +6062,22 @@
     <w:charset w:val="00"/>
     <w:family w:val="auto"/>
     <w:pitch w:val="variable"/>
-    <w:sig w:usb0="E00002FF" w:usb1="400004FF" w:usb2="00000000" w:usb3="00000000" w:csb0="0000019F" w:csb1="00000000"/>
+    <w:sig w:usb0="00000003" w:usb1="00000000" w:usb2="00000000" w:usb3="00000000" w:csb0="00000001" w:csb1="00000000"/>
   </w:font>
   <w:font w:name="ＭＳ 明朝">
-    <w:charset w:val="4E"/>
-    <w:family w:val="auto"/>
-    <w:pitch w:val="variable"/>
+    <w:panose1 w:val="00000000000000000000"/>
+    <w:charset w:val="80"/>
+    <w:family w:val="roman"/>
+    <w:notTrueType/>
+    <w:pitch w:val="fixed"/>
     <w:sig w:usb0="00000001" w:usb1="08070000" w:usb2="00000010" w:usb3="00000000" w:csb0="00020000" w:csb1="00000000"/>
   </w:font>
   <w:font w:name="ＭＳ ゴシック">
-    <w:charset w:val="4E"/>
-    <w:family w:val="auto"/>
-    <w:pitch w:val="variable"/>
+    <w:panose1 w:val="00000000000000000000"/>
+    <w:charset w:val="80"/>
+    <w:family w:val="modern"/>
+    <w:notTrueType/>
+    <w:pitch w:val="fixed"/>
     <w:sig w:usb0="00000001" w:usb1="08070000" w:usb2="00000010" w:usb3="00000000" w:csb0="00020000" w:csb1="00000000"/>
   </w:font>
   <w:font w:name="Calibri">
@@ -6072,7 +6085,7 @@
     <w:charset w:val="00"/>
     <w:family w:val="auto"/>
     <w:pitch w:val="variable"/>
-    <w:sig w:usb0="E10002FF" w:usb1="4000ACFF" w:usb2="00000009" w:usb3="00000000" w:csb0="0000019F" w:csb1="00000000"/>
+    <w:sig w:usb0="00000003" w:usb1="00000000" w:usb2="00000000" w:usb3="00000000" w:csb0="00000001" w:csb1="00000000"/>
   </w:font>
 </w:fonts>
 </file>
@@ -7216,7 +7229,7 @@
 </file>
 
 <file path=customXml/itemProps1.xml><?xml version="1.0" encoding="utf-8"?>
-<ds:datastoreItem xmlns:ds="http://schemas.openxmlformats.org/officeDocument/2006/customXml" ds:itemID="{016A2750-6347-5146-9D89-4DD13D89E4E1}">
+<ds:datastoreItem xmlns:ds="http://schemas.openxmlformats.org/officeDocument/2006/customXml" ds:itemID="{D2461B6C-3E39-9342-B713-CE4FC8C4A9B1}">
   <ds:schemaRefs>
     <ds:schemaRef ds:uri="http://schemas.openxmlformats.org/officeDocument/2006/bibliography"/>
   </ds:schemaRefs>

</xml_diff>